<commit_message>
Converting Word documents to MarkDown: "Specialization": Manually checking differences between rendered MarkDown and Word. Last checks if markup looks ok.
</commit_message>
<xml_diff>
--- a/1. Spec/14. Inheritance/2. Specialization.docx
+++ b/1. Spec/14. Inheritance/2. Specialization.docx
@@ -1,6 +1,6 @@
 
 <file path=word/document.xml><?xml version="1.0" encoding="utf-8"?>
-<w:document xmlns:wpc="http://schemas.microsoft.com/office/word/2010/wordprocessingCanvas" xmlns:cx="http://schemas.microsoft.com/office/drawing/2014/chartex" xmlns:cx1="http://schemas.microsoft.com/office/drawing/2015/9/8/chartex" xmlns:cx2="http://schemas.microsoft.com/office/drawing/2015/10/21/chartex" xmlns:cx3="http://schemas.microsoft.com/office/drawing/2016/5/9/chartex" xmlns:cx4="http://schemas.microsoft.com/office/drawing/2016/5/10/chartex" xmlns:cx5="http://schemas.microsoft.com/office/drawing/2016/5/11/chartex" xmlns:cx6="http://schemas.microsoft.com/office/drawing/2016/5/12/chartex" xmlns:cx7="http://schemas.microsoft.com/office/drawing/2016/5/13/chartex" xmlns:cx8="http://schemas.microsoft.com/office/drawing/2016/5/14/chartex" xmlns:mc="http://schemas.openxmlformats.org/markup-compatibility/2006" xmlns:aink="http://schemas.microsoft.com/office/drawing/2016/ink" xmlns:am3d="http://schemas.microsoft.com/office/drawing/2017/model3d" xmlns:o="urn:schemas-microsoft-com:office:office" xmlns:r="http://schemas.openxmlformats.org/officeDocument/2006/relationships" xmlns:m="http://schemas.openxmlformats.org/officeDocument/2006/math" xmlns:v="urn:schemas-microsoft-com:vml" xmlns:wp14="http://schemas.microsoft.com/office/word/2010/wordprocessingDrawing" xmlns:wp="http://schemas.openxmlformats.org/drawingml/2006/wordprocessingDrawing" xmlns:w10="urn:schemas-microsoft-com:office:word" xmlns:w="http://schemas.openxmlformats.org/wordprocessingml/2006/main" xmlns:w14="http://schemas.microsoft.com/office/word/2010/wordml" xmlns:w15="http://schemas.microsoft.com/office/word/2012/wordml" xmlns:w16cid="http://schemas.microsoft.com/office/word/2016/wordml/cid" xmlns:w16se="http://schemas.microsoft.com/office/word/2015/wordml/symex" xmlns:wpg="http://schemas.microsoft.com/office/word/2010/wordprocessingGroup" xmlns:wpi="http://schemas.microsoft.com/office/word/2010/wordprocessingInk" xmlns:wne="http://schemas.microsoft.com/office/word/2006/wordml" xmlns:wps="http://schemas.microsoft.com/office/word/2010/wordprocessingShape" mc:Ignorable="w14 w15 w16se w16cid wp14">
+<w:document xmlns:wpc="http://schemas.microsoft.com/office/word/2010/wordprocessingCanvas" xmlns:cx="http://schemas.microsoft.com/office/drawing/2014/chartex" xmlns:cx1="http://schemas.microsoft.com/office/drawing/2015/9/8/chartex" xmlns:cx2="http://schemas.microsoft.com/office/drawing/2015/10/21/chartex" xmlns:cx3="http://schemas.microsoft.com/office/drawing/2016/5/9/chartex" xmlns:cx4="http://schemas.microsoft.com/office/drawing/2016/5/10/chartex" xmlns:cx5="http://schemas.microsoft.com/office/drawing/2016/5/11/chartex" xmlns:cx6="http://schemas.microsoft.com/office/drawing/2016/5/12/chartex" xmlns:cx7="http://schemas.microsoft.com/office/drawing/2016/5/13/chartex" xmlns:cx8="http://schemas.microsoft.com/office/drawing/2016/5/14/chartex" xmlns:mc="http://schemas.openxmlformats.org/markup-compatibility/2006" xmlns:aink="http://schemas.microsoft.com/office/drawing/2016/ink" xmlns:am3d="http://schemas.microsoft.com/office/drawing/2017/model3d" xmlns:o="urn:schemas-microsoft-com:office:office" xmlns:r="http://schemas.openxmlformats.org/officeDocument/2006/relationships" xmlns:m="http://schemas.openxmlformats.org/officeDocument/2006/math" xmlns:v="urn:schemas-microsoft-com:vml" xmlns:wp14="http://schemas.microsoft.com/office/word/2010/wordprocessingDrawing" xmlns:wp="http://schemas.openxmlformats.org/drawingml/2006/wordprocessingDrawing" xmlns:w10="urn:schemas-microsoft-com:office:word" xmlns:w="http://schemas.openxmlformats.org/wordprocessingml/2006/main" xmlns:w14="http://schemas.microsoft.com/office/word/2010/wordml" xmlns:w15="http://schemas.microsoft.com/office/word/2012/wordml" xmlns:w16cex="http://schemas.microsoft.com/office/word/2018/wordml/cex" xmlns:w16cid="http://schemas.microsoft.com/office/word/2016/wordml/cid" xmlns:w16="http://schemas.microsoft.com/office/word/2018/wordml" xmlns:w16se="http://schemas.microsoft.com/office/word/2015/wordml/symex" xmlns:wpg="http://schemas.microsoft.com/office/word/2010/wordprocessingGroup" xmlns:wpi="http://schemas.microsoft.com/office/word/2010/wordprocessingInk" xmlns:wne="http://schemas.microsoft.com/office/word/2006/wordml" xmlns:wps="http://schemas.microsoft.com/office/word/2010/wordprocessingShape" mc:Ignorable="w14 w15 w16se w16cid w16 w16cex wp14">
   <w:background w:color="000000"/>
   <w:body>
     <w:tbl>
@@ -70,11 +70,15 @@
       <w:r>
         <w:t xml:space="preserve">. Each will be separately </w:t>
       </w:r>
-      <w:proofErr w:type="spellStart"/>
-      <w:r>
-        <w:t>exlained</w:t>
-      </w:r>
-      <w:proofErr w:type="spellEnd"/>
+      <w:r>
+        <w:t>ex</w:t>
+      </w:r>
+      <w:r>
+        <w:t>p</w:t>
+      </w:r>
+      <w:r>
+        <w:t>lained</w:t>
+      </w:r>
       <w:r>
         <w:t>:</w:t>
       </w:r>
@@ -170,7 +174,7 @@
           <w:noProof/>
         </w:rPr>
         <w:drawing>
-          <wp:inline distT="0" distB="0" distL="0" distR="0" wp14:anchorId="2BAB97AA" wp14:editId="70E60F0D">
+          <wp:inline distT="0" distB="0" distL="0" distR="0" wp14:anchorId="4C7981E7" wp14:editId="6C795E0C">
             <wp:extent cx="2129790" cy="1971675"/>
             <wp:effectExtent l="0" t="0" r="0" b="0"/>
             <wp:docPr id="1" name="Picture 1"/>
@@ -244,7 +248,7 @@
           <w:noProof/>
         </w:rPr>
         <w:drawing>
-          <wp:inline distT="0" distB="0" distL="0" distR="0" wp14:anchorId="44DC4BB3" wp14:editId="5250F41C">
+          <wp:inline distT="0" distB="0" distL="0" distR="0" wp14:anchorId="0719E394" wp14:editId="073C69EE">
             <wp:extent cx="1903095" cy="1865630"/>
             <wp:effectExtent l="0" t="0" r="0" b="0"/>
             <wp:docPr id="2" name="Picture 2"/>
@@ -505,7 +509,7 @@
           <w:noProof/>
         </w:rPr>
         <w:drawing>
-          <wp:inline distT="0" distB="0" distL="0" distR="0" wp14:anchorId="187A979D" wp14:editId="32172EB0">
+          <wp:inline distT="0" distB="0" distL="0" distR="0" wp14:anchorId="33B875AD" wp14:editId="468739C0">
             <wp:extent cx="2246630" cy="808990"/>
             <wp:effectExtent l="0" t="0" r="0" b="0"/>
             <wp:docPr id="3" name="Picture 3"/>
@@ -588,7 +592,7 @@
           <w:noProof/>
         </w:rPr>
         <w:drawing>
-          <wp:inline distT="0" distB="0" distL="0" distR="0" wp14:anchorId="3E66E8CF" wp14:editId="0CFE22FF">
+          <wp:inline distT="0" distB="0" distL="0" distR="0" wp14:anchorId="4CBF54AA" wp14:editId="631FD665">
             <wp:extent cx="3039110" cy="1152525"/>
             <wp:effectExtent l="0" t="0" r="0" b="0"/>
             <wp:docPr id="4" name="Picture 4"/>
@@ -695,7 +699,7 @@
           <w:noProof/>
         </w:rPr>
         <w:drawing>
-          <wp:inline distT="0" distB="0" distL="0" distR="0" wp14:anchorId="4AFE7BDA" wp14:editId="1FE2463F">
+          <wp:inline distT="0" distB="0" distL="0" distR="0" wp14:anchorId="5770DC52" wp14:editId="1FC12AC1">
             <wp:extent cx="3562350" cy="2061210"/>
             <wp:effectExtent l="0" t="0" r="0" b="0"/>
             <wp:docPr id="5" name="Picture 5"/>
@@ -772,7 +776,7 @@
           <w:noProof/>
         </w:rPr>
         <w:drawing>
-          <wp:inline distT="0" distB="0" distL="0" distR="0" wp14:anchorId="46AD8F84" wp14:editId="0B679060">
+          <wp:inline distT="0" distB="0" distL="0" distR="0" wp14:anchorId="5091F658" wp14:editId="0AA46BB5">
             <wp:extent cx="3155315" cy="1696720"/>
             <wp:effectExtent l="0" t="0" r="0" b="0"/>
             <wp:docPr id="6" name="Picture 6"/>
@@ -849,7 +853,7 @@
           <w:noProof/>
         </w:rPr>
         <w:drawing>
-          <wp:inline distT="0" distB="0" distL="0" distR="0" wp14:anchorId="1F1A690D" wp14:editId="533CD7B6">
+          <wp:inline distT="0" distB="0" distL="0" distR="0" wp14:anchorId="60C4BB25" wp14:editId="764C63B6">
             <wp:extent cx="3102610" cy="2357120"/>
             <wp:effectExtent l="0" t="0" r="0" b="0"/>
             <wp:docPr id="7" name="Picture 7"/>
@@ -953,7 +957,7 @@
           <w:noProof/>
         </w:rPr>
         <w:drawing>
-          <wp:inline distT="0" distB="0" distL="0" distR="0" wp14:anchorId="602C3F9A" wp14:editId="1C90D2A9">
+          <wp:inline distT="0" distB="0" distL="0" distR="0" wp14:anchorId="6B9A452F" wp14:editId="185D16E2">
             <wp:extent cx="2219960" cy="2199005"/>
             <wp:effectExtent l="0" t="0" r="0" b="0"/>
             <wp:docPr id="8" name="Picture 8"/>
@@ -1107,13 +1111,11 @@
         <w:t>Public</w:t>
       </w:r>
       <w:r>
-        <w:t xml:space="preserve">. This seems to go </w:t>
-      </w:r>
-      <w:proofErr w:type="spellStart"/>
-      <w:r>
-        <w:t>agains</w:t>
-      </w:r>
-      <w:proofErr w:type="spellEnd"/>
+        <w:t>. This seems to go agains</w:t>
+      </w:r>
+      <w:r>
+        <w:t>t</w:t>
+      </w:r>
       <w:r>
         <w:t xml:space="preserve"> the rules for encapsulation, but in fact it is valid, since only </w:t>
       </w:r>
@@ -1141,7 +1143,7 @@
           <w:noProof/>
         </w:rPr>
         <w:drawing>
-          <wp:inline distT="0" distB="0" distL="0" distR="0" wp14:anchorId="235AF03E" wp14:editId="72BF344A">
+          <wp:inline distT="0" distB="0" distL="0" distR="0" wp14:anchorId="4643AADA" wp14:editId="2CFE435D">
             <wp:extent cx="3134360" cy="1294765"/>
             <wp:effectExtent l="0" t="0" r="0" b="0"/>
             <wp:docPr id="32" name="Picture 32"/>
@@ -1315,7 +1317,7 @@
           <w:noProof/>
         </w:rPr>
         <w:drawing>
-          <wp:inline distT="0" distB="0" distL="0" distR="0" wp14:anchorId="4642C5E7" wp14:editId="0AAEFDF9">
+          <wp:inline distT="0" distB="0" distL="0" distR="0" wp14:anchorId="316B1C48" wp14:editId="7528B34B">
             <wp:extent cx="1099185" cy="1025525"/>
             <wp:effectExtent l="0" t="0" r="0" b="0"/>
             <wp:docPr id="9" name="Picture 9"/>
@@ -1389,7 +1391,7 @@
           <w:noProof/>
         </w:rPr>
         <w:drawing>
-          <wp:inline distT="0" distB="0" distL="0" distR="0" wp14:anchorId="7651DEC5" wp14:editId="3DDC16F0">
+          <wp:inline distT="0" distB="0" distL="0" distR="0" wp14:anchorId="35734CD7" wp14:editId="2357B30B">
             <wp:extent cx="1263015" cy="1405890"/>
             <wp:effectExtent l="0" t="0" r="0" b="0"/>
             <wp:docPr id="10" name="Picture 10"/>
@@ -1471,7 +1473,7 @@
           <w:noProof/>
         </w:rPr>
         <w:drawing>
-          <wp:inline distT="0" distB="0" distL="0" distR="0" wp14:anchorId="3F68DA44" wp14:editId="348A3DD1">
+          <wp:inline distT="0" distB="0" distL="0" distR="0" wp14:anchorId="767C65CA" wp14:editId="1D59EA73">
             <wp:extent cx="1532890" cy="2066925"/>
             <wp:effectExtent l="0" t="0" r="0" b="0"/>
             <wp:docPr id="11" name="Picture 11"/>
@@ -1545,7 +1547,7 @@
           <w:noProof/>
         </w:rPr>
         <w:drawing>
-          <wp:inline distT="0" distB="0" distL="0" distR="0" wp14:anchorId="36724FF8" wp14:editId="5A72BD27">
+          <wp:inline distT="0" distB="0" distL="0" distR="0" wp14:anchorId="1D83FF31" wp14:editId="6BE1C43A">
             <wp:extent cx="2790825" cy="2584450"/>
             <wp:effectExtent l="0" t="0" r="0" b="0"/>
             <wp:docPr id="12" name="Picture 12"/>
@@ -1674,7 +1676,7 @@
           <w:noProof/>
         </w:rPr>
         <w:drawing>
-          <wp:inline distT="0" distB="0" distL="0" distR="0" wp14:anchorId="7ECF55C2" wp14:editId="7319F673">
+          <wp:inline distT="0" distB="0" distL="0" distR="0" wp14:anchorId="4F31E592" wp14:editId="4840FFA9">
             <wp:extent cx="1130935" cy="1115060"/>
             <wp:effectExtent l="0" t="0" r="0" b="0"/>
             <wp:docPr id="13" name="Picture 13"/>
@@ -1757,7 +1759,7 @@
           <w:noProof/>
         </w:rPr>
         <w:drawing>
-          <wp:inline distT="0" distB="0" distL="0" distR="0" wp14:anchorId="46108719" wp14:editId="031BA486">
+          <wp:inline distT="0" distB="0" distL="0" distR="0" wp14:anchorId="009CC646" wp14:editId="196F10AC">
             <wp:extent cx="1231265" cy="1247140"/>
             <wp:effectExtent l="0" t="0" r="0" b="0"/>
             <wp:docPr id="14" name="Picture 14"/>
@@ -1852,7 +1854,7 @@
           <w:noProof/>
         </w:rPr>
         <w:drawing>
-          <wp:inline distT="0" distB="0" distL="0" distR="0" wp14:anchorId="5683655F" wp14:editId="09D4CC4D">
+          <wp:inline distT="0" distB="0" distL="0" distR="0" wp14:anchorId="54DF5486" wp14:editId="16BA8D4F">
             <wp:extent cx="1358265" cy="1210310"/>
             <wp:effectExtent l="0" t="0" r="0" b="0"/>
             <wp:docPr id="15" name="Picture 15"/>
@@ -1935,7 +1937,7 @@
           <w:noProof/>
         </w:rPr>
         <w:drawing>
-          <wp:inline distT="0" distB="0" distL="0" distR="0" wp14:anchorId="43AE67D6" wp14:editId="14D2499F">
+          <wp:inline distT="0" distB="0" distL="0" distR="0" wp14:anchorId="0DCBCBCC" wp14:editId="5E55F825">
             <wp:extent cx="2003425" cy="1390015"/>
             <wp:effectExtent l="0" t="0" r="0" b="0"/>
             <wp:docPr id="16" name="Picture 16"/>
@@ -2012,7 +2014,7 @@
           <w:noProof/>
         </w:rPr>
         <w:drawing>
-          <wp:inline distT="0" distB="0" distL="0" distR="0" wp14:anchorId="50032FC9" wp14:editId="254D1E5E">
+          <wp:inline distT="0" distB="0" distL="0" distR="0" wp14:anchorId="231D95A2" wp14:editId="41023ACC">
             <wp:extent cx="1501140" cy="1405890"/>
             <wp:effectExtent l="0" t="0" r="0" b="0"/>
             <wp:docPr id="17" name="Picture 17"/>
@@ -2085,7 +2087,7 @@
           <w:noProof/>
         </w:rPr>
         <w:drawing>
-          <wp:inline distT="0" distB="0" distL="0" distR="0" wp14:anchorId="1A92C8A7" wp14:editId="0C28739B">
+          <wp:inline distT="0" distB="0" distL="0" distR="0" wp14:anchorId="0D9680E0" wp14:editId="61DABFE7">
             <wp:extent cx="2151380" cy="1765300"/>
             <wp:effectExtent l="0" t="0" r="0" b="0"/>
             <wp:docPr id="18" name="Picture 18"/>
@@ -2178,7 +2180,7 @@
           <w:noProof/>
         </w:rPr>
         <w:drawing>
-          <wp:inline distT="0" distB="0" distL="0" distR="0" wp14:anchorId="06E7B8FC" wp14:editId="02B04D74">
+          <wp:inline distT="0" distB="0" distL="0" distR="0" wp14:anchorId="2000F968" wp14:editId="606CC141">
             <wp:extent cx="1580515" cy="1543685"/>
             <wp:effectExtent l="0" t="0" r="0" b="0"/>
             <wp:docPr id="19" name="Picture 19"/>
@@ -2254,7 +2256,7 @@
           <w:noProof/>
         </w:rPr>
         <w:drawing>
-          <wp:inline distT="0" distB="0" distL="0" distR="0" wp14:anchorId="40980D91" wp14:editId="244D56E3">
+          <wp:inline distT="0" distB="0" distL="0" distR="0" wp14:anchorId="473EB67A" wp14:editId="4BEB3452">
             <wp:extent cx="1823720" cy="1633220"/>
             <wp:effectExtent l="0" t="0" r="0" b="0"/>
             <wp:docPr id="20" name="Picture 20"/>
@@ -2331,7 +2333,7 @@
           <w:noProof/>
         </w:rPr>
         <w:drawing>
-          <wp:inline distT="0" distB="0" distL="0" distR="0" wp14:anchorId="460AF976" wp14:editId="2E110A25">
+          <wp:inline distT="0" distB="0" distL="0" distR="0" wp14:anchorId="19430B01" wp14:editId="3C09D757">
             <wp:extent cx="2072005" cy="1939925"/>
             <wp:effectExtent l="0" t="0" r="0" b="0"/>
             <wp:docPr id="21" name="Picture 21"/>
@@ -2405,7 +2407,7 @@
           <w:noProof/>
         </w:rPr>
         <w:drawing>
-          <wp:inline distT="0" distB="0" distL="0" distR="0" wp14:anchorId="5EBF04F5" wp14:editId="612E0AD6">
+          <wp:inline distT="0" distB="0" distL="0" distR="0" wp14:anchorId="6097045D" wp14:editId="1C8F42DF">
             <wp:extent cx="1670050" cy="1469390"/>
             <wp:effectExtent l="0" t="0" r="0" b="0"/>
             <wp:docPr id="22" name="Picture 22"/>
@@ -2482,7 +2484,7 @@
           <w:noProof/>
         </w:rPr>
         <w:drawing>
-          <wp:inline distT="0" distB="0" distL="0" distR="0" wp14:anchorId="3E6299CC" wp14:editId="67B2E9B8">
+          <wp:inline distT="0" distB="0" distL="0" distR="0" wp14:anchorId="3F052BBF" wp14:editId="446C03D8">
             <wp:extent cx="2183130" cy="1955800"/>
             <wp:effectExtent l="0" t="0" r="0" b="0"/>
             <wp:docPr id="23" name="Picture 23"/>
@@ -2559,7 +2561,7 @@
           <w:noProof/>
         </w:rPr>
         <w:drawing>
-          <wp:inline distT="0" distB="0" distL="0" distR="0" wp14:anchorId="55BD240A" wp14:editId="541C788F">
+          <wp:inline distT="0" distB="0" distL="0" distR="0" wp14:anchorId="7EDC5DEA" wp14:editId="670BE227">
             <wp:extent cx="1527810" cy="1400810"/>
             <wp:effectExtent l="0" t="0" r="0" b="0"/>
             <wp:docPr id="24" name="Picture 24"/>
@@ -2655,7 +2657,7 @@
           <w:noProof/>
         </w:rPr>
         <w:drawing>
-          <wp:inline distT="0" distB="0" distL="0" distR="0" wp14:anchorId="6349F97D" wp14:editId="27F50DB3">
+          <wp:inline distT="0" distB="0" distL="0" distR="0" wp14:anchorId="4DEFCDA8" wp14:editId="03B1778F">
             <wp:extent cx="1585595" cy="1448435"/>
             <wp:effectExtent l="0" t="0" r="0" b="0"/>
             <wp:docPr id="25" name="Picture 25"/>
@@ -2759,7 +2761,7 @@
           <w:noProof/>
         </w:rPr>
         <w:drawing>
-          <wp:inline distT="0" distB="0" distL="0" distR="0" wp14:anchorId="7F1B44F8" wp14:editId="5431E018">
+          <wp:inline distT="0" distB="0" distL="0" distR="0" wp14:anchorId="4A444E0A" wp14:editId="3972AC1A">
             <wp:extent cx="1310640" cy="1189355"/>
             <wp:effectExtent l="0" t="0" r="0" b="0"/>
             <wp:docPr id="26" name="Picture 26"/>
@@ -2840,7 +2842,7 @@
           <w:noProof/>
         </w:rPr>
         <w:drawing>
-          <wp:inline distT="0" distB="0" distL="0" distR="0" wp14:anchorId="186ED841" wp14:editId="6F6AFFCA">
+          <wp:inline distT="0" distB="0" distL="0" distR="0" wp14:anchorId="7F412C72" wp14:editId="02530ACD">
             <wp:extent cx="1310640" cy="1194435"/>
             <wp:effectExtent l="0" t="0" r="0" b="0"/>
             <wp:docPr id="27" name="Picture 27"/>
@@ -3145,7 +3147,7 @@
           <w:noProof/>
         </w:rPr>
         <w:drawing>
-          <wp:inline distT="0" distB="0" distL="0" distR="0" wp14:anchorId="6C5D0C54" wp14:editId="48AEE7DA">
+          <wp:inline distT="0" distB="0" distL="0" distR="0" wp14:anchorId="46D217D7" wp14:editId="04E963E2">
             <wp:extent cx="3462020" cy="2219960"/>
             <wp:effectExtent l="0" t="0" r="0" b="0"/>
             <wp:docPr id="29" name="Picture 29"/>
@@ -3246,7 +3248,7 @@
           <w:noProof/>
         </w:rPr>
         <w:drawing>
-          <wp:inline distT="0" distB="0" distL="0" distR="0" wp14:anchorId="7901816A" wp14:editId="49CEBCF0">
+          <wp:inline distT="0" distB="0" distL="0" distR="0" wp14:anchorId="08A9983E" wp14:editId="6D422C68">
             <wp:extent cx="3208020" cy="1590675"/>
             <wp:effectExtent l="0" t="0" r="0" b="0"/>
             <wp:docPr id="30" name="Picture 30"/>
@@ -3383,7 +3385,7 @@
           <w:noProof/>
         </w:rPr>
         <w:drawing>
-          <wp:inline distT="0" distB="0" distL="0" distR="0" wp14:anchorId="50640AFB" wp14:editId="2906271C">
+          <wp:inline distT="0" distB="0" distL="0" distR="0" wp14:anchorId="1EAE803A" wp14:editId="277A0105">
             <wp:extent cx="1733550" cy="1659890"/>
             <wp:effectExtent l="0" t="0" r="0" b="0"/>
             <wp:docPr id="33" name="Picture 33"/>
@@ -3521,7 +3523,7 @@
           <w:noProof/>
         </w:rPr>
         <w:drawing>
-          <wp:inline distT="0" distB="0" distL="0" distR="0" wp14:anchorId="3676A05A" wp14:editId="7FF27CC0">
+          <wp:inline distT="0" distB="0" distL="0" distR="0" wp14:anchorId="0E85EF64" wp14:editId="433D893F">
             <wp:extent cx="1527810" cy="1485265"/>
             <wp:effectExtent l="0" t="0" r="0" b="0"/>
             <wp:docPr id="34" name="Picture 34"/>
@@ -3604,7 +3606,7 @@
           <w:noProof/>
         </w:rPr>
         <w:drawing>
-          <wp:inline distT="0" distB="0" distL="0" distR="0" wp14:anchorId="14A8CCB6" wp14:editId="2AC21871">
+          <wp:inline distT="0" distB="0" distL="0" distR="0" wp14:anchorId="2AC71F63" wp14:editId="340BE937">
             <wp:extent cx="1701800" cy="1353185"/>
             <wp:effectExtent l="0" t="0" r="0" b="0"/>
             <wp:docPr id="35" name="Picture 35"/>
@@ -3681,7 +3683,7 @@
           <w:noProof/>
         </w:rPr>
         <w:drawing>
-          <wp:inline distT="0" distB="0" distL="0" distR="0" wp14:anchorId="33EFBE2E" wp14:editId="0F5FBD96">
+          <wp:inline distT="0" distB="0" distL="0" distR="0" wp14:anchorId="47FEAB10" wp14:editId="0FF5549D">
             <wp:extent cx="2230755" cy="1701800"/>
             <wp:effectExtent l="0" t="0" r="0" b="0"/>
             <wp:docPr id="36" name="Picture 36"/>
@@ -3758,7 +3760,7 @@
           <w:noProof/>
         </w:rPr>
         <w:drawing>
-          <wp:inline distT="0" distB="0" distL="0" distR="0" wp14:anchorId="19548DF9" wp14:editId="5BD746AC">
+          <wp:inline distT="0" distB="0" distL="0" distR="0" wp14:anchorId="51BBCFAB" wp14:editId="2D1ABBA6">
             <wp:extent cx="2854325" cy="2246630"/>
             <wp:effectExtent l="0" t="0" r="0" b="0"/>
             <wp:docPr id="37" name="Picture 37"/>
@@ -3874,7 +3876,7 @@
           <w:noProof/>
         </w:rPr>
         <w:drawing>
-          <wp:inline distT="0" distB="0" distL="0" distR="0" wp14:anchorId="4096E82E" wp14:editId="7855F46A">
+          <wp:inline distT="0" distB="0" distL="0" distR="0" wp14:anchorId="759D91B0" wp14:editId="38EB0A98">
             <wp:extent cx="2494915" cy="1950085"/>
             <wp:effectExtent l="0" t="0" r="0" b="0"/>
             <wp:docPr id="38" name="Picture 38"/>
@@ -3980,7 +3982,7 @@
           <w:noProof/>
         </w:rPr>
         <w:drawing>
-          <wp:inline distT="0" distB="0" distL="0" distR="0" wp14:anchorId="7EAFAE72" wp14:editId="34C44420">
+          <wp:inline distT="0" distB="0" distL="0" distR="0" wp14:anchorId="2C023439" wp14:editId="6B9A41BA">
             <wp:extent cx="1981835" cy="1828800"/>
             <wp:effectExtent l="0" t="0" r="0" b="0"/>
             <wp:docPr id="39" name="Picture 39"/>
@@ -4129,8 +4131,6 @@
       <w:pPr>
         <w:pStyle w:val="Spacing"/>
       </w:pPr>
-      <w:bookmarkStart w:id="0" w:name="_GoBack"/>
-      <w:bookmarkEnd w:id="0"/>
     </w:p>
     <w:p>
       <w:r>
@@ -4164,7 +4164,7 @@
 </file>
 
 <file path=word/numbering.xml><?xml version="1.0" encoding="utf-8"?>
-<w:numbering xmlns:wpc="http://schemas.microsoft.com/office/word/2010/wordprocessingCanvas" xmlns:cx="http://schemas.microsoft.com/office/drawing/2014/chartex" xmlns:cx1="http://schemas.microsoft.com/office/drawing/2015/9/8/chartex" xmlns:cx2="http://schemas.microsoft.com/office/drawing/2015/10/21/chartex" xmlns:cx3="http://schemas.microsoft.com/office/drawing/2016/5/9/chartex" xmlns:cx4="http://schemas.microsoft.com/office/drawing/2016/5/10/chartex" xmlns:cx5="http://schemas.microsoft.com/office/drawing/2016/5/11/chartex" xmlns:cx6="http://schemas.microsoft.com/office/drawing/2016/5/12/chartex" xmlns:cx7="http://schemas.microsoft.com/office/drawing/2016/5/13/chartex" xmlns:cx8="http://schemas.microsoft.com/office/drawing/2016/5/14/chartex" xmlns:mc="http://schemas.openxmlformats.org/markup-compatibility/2006" xmlns:aink="http://schemas.microsoft.com/office/drawing/2016/ink" xmlns:am3d="http://schemas.microsoft.com/office/drawing/2017/model3d" xmlns:o="urn:schemas-microsoft-com:office:office" xmlns:r="http://schemas.openxmlformats.org/officeDocument/2006/relationships" xmlns:m="http://schemas.openxmlformats.org/officeDocument/2006/math" xmlns:v="urn:schemas-microsoft-com:vml" xmlns:wp14="http://schemas.microsoft.com/office/word/2010/wordprocessingDrawing" xmlns:wp="http://schemas.openxmlformats.org/drawingml/2006/wordprocessingDrawing" xmlns:w10="urn:schemas-microsoft-com:office:word" xmlns:w="http://schemas.openxmlformats.org/wordprocessingml/2006/main" xmlns:w14="http://schemas.microsoft.com/office/word/2010/wordml" xmlns:w15="http://schemas.microsoft.com/office/word/2012/wordml" xmlns:w16cid="http://schemas.microsoft.com/office/word/2016/wordml/cid" xmlns:w16se="http://schemas.microsoft.com/office/word/2015/wordml/symex" xmlns:wpg="http://schemas.microsoft.com/office/word/2010/wordprocessingGroup" xmlns:wpi="http://schemas.microsoft.com/office/word/2010/wordprocessingInk" xmlns:wne="http://schemas.microsoft.com/office/word/2006/wordml" xmlns:wps="http://schemas.microsoft.com/office/word/2010/wordprocessingShape" mc:Ignorable="w14 w15 w16se w16cid wp14">
+<w:numbering xmlns:wpc="http://schemas.microsoft.com/office/word/2010/wordprocessingCanvas" xmlns:cx="http://schemas.microsoft.com/office/drawing/2014/chartex" xmlns:cx1="http://schemas.microsoft.com/office/drawing/2015/9/8/chartex" xmlns:cx2="http://schemas.microsoft.com/office/drawing/2015/10/21/chartex" xmlns:cx3="http://schemas.microsoft.com/office/drawing/2016/5/9/chartex" xmlns:cx4="http://schemas.microsoft.com/office/drawing/2016/5/10/chartex" xmlns:cx5="http://schemas.microsoft.com/office/drawing/2016/5/11/chartex" xmlns:cx6="http://schemas.microsoft.com/office/drawing/2016/5/12/chartex" xmlns:cx7="http://schemas.microsoft.com/office/drawing/2016/5/13/chartex" xmlns:cx8="http://schemas.microsoft.com/office/drawing/2016/5/14/chartex" xmlns:mc="http://schemas.openxmlformats.org/markup-compatibility/2006" xmlns:aink="http://schemas.microsoft.com/office/drawing/2016/ink" xmlns:am3d="http://schemas.microsoft.com/office/drawing/2017/model3d" xmlns:o="urn:schemas-microsoft-com:office:office" xmlns:r="http://schemas.openxmlformats.org/officeDocument/2006/relationships" xmlns:m="http://schemas.openxmlformats.org/officeDocument/2006/math" xmlns:v="urn:schemas-microsoft-com:vml" xmlns:wp14="http://schemas.microsoft.com/office/word/2010/wordprocessingDrawing" xmlns:wp="http://schemas.openxmlformats.org/drawingml/2006/wordprocessingDrawing" xmlns:w10="urn:schemas-microsoft-com:office:word" xmlns:w="http://schemas.openxmlformats.org/wordprocessingml/2006/main" xmlns:w14="http://schemas.microsoft.com/office/word/2010/wordml" xmlns:w15="http://schemas.microsoft.com/office/word/2012/wordml" xmlns:w16cex="http://schemas.microsoft.com/office/word/2018/wordml/cex" xmlns:w16cid="http://schemas.microsoft.com/office/word/2016/wordml/cid" xmlns:w16="http://schemas.microsoft.com/office/word/2018/wordml" xmlns:w16se="http://schemas.microsoft.com/office/word/2015/wordml/symex" xmlns:wpg="http://schemas.microsoft.com/office/word/2010/wordprocessingGroup" xmlns:wpi="http://schemas.microsoft.com/office/word/2010/wordprocessingInk" xmlns:wne="http://schemas.microsoft.com/office/word/2006/wordml" xmlns:wps="http://schemas.microsoft.com/office/word/2010/wordprocessingShape" mc:Ignorable="w14 w15 w16se w16cid w16 w16cex wp14">
   <w:abstractNum w:abstractNumId="0" w15:restartNumberingAfterBreak="0">
     <w:nsid w:val="FFFFFF7C"/>
     <w:multiLevelType w:val="singleLevel"/>
@@ -4384,7 +4384,7 @@
 </file>
 
 <file path=word/styles.xml><?xml version="1.0" encoding="utf-8"?>
-<w:styles xmlns:mc="http://schemas.openxmlformats.org/markup-compatibility/2006" xmlns:r="http://schemas.openxmlformats.org/officeDocument/2006/relationships" xmlns:w="http://schemas.openxmlformats.org/wordprocessingml/2006/main" xmlns:w14="http://schemas.microsoft.com/office/word/2010/wordml" xmlns:w15="http://schemas.microsoft.com/office/word/2012/wordml" xmlns:w16cid="http://schemas.microsoft.com/office/word/2016/wordml/cid" xmlns:w16se="http://schemas.microsoft.com/office/word/2015/wordml/symex" mc:Ignorable="w14 w15 w16se w16cid">
+<w:styles xmlns:mc="http://schemas.openxmlformats.org/markup-compatibility/2006" xmlns:r="http://schemas.openxmlformats.org/officeDocument/2006/relationships" xmlns:w="http://schemas.openxmlformats.org/wordprocessingml/2006/main" xmlns:w14="http://schemas.microsoft.com/office/word/2010/wordml" xmlns:w15="http://schemas.microsoft.com/office/word/2012/wordml" xmlns:w16cex="http://schemas.microsoft.com/office/word/2018/wordml/cex" xmlns:w16cid="http://schemas.microsoft.com/office/word/2016/wordml/cid" xmlns:w16="http://schemas.microsoft.com/office/word/2018/wordml" xmlns:w16se="http://schemas.microsoft.com/office/word/2015/wordml/symex" mc:Ignorable="w14 w15 w16se w16cid w16 w16cex">
   <w:docDefaults>
     <w:rPrDefault>
       <w:rPr>

</xml_diff>